<commit_message>
reorg, added materials, updated content
</commit_message>
<xml_diff>
--- a/Donkey Poker - Volume 1 - Preflop - Steve Selbrede/Donkey Poker - Volume 1 - Preflop - Chapter 1.docx
+++ b/Donkey Poker - Volume 1 - Preflop - Steve Selbrede/Donkey Poker - Volume 1 - Preflop - Chapter 1.docx
@@ -1109,33 +1109,7 @@
           <w:szCs w:val="20"/>
           <w:u w:val="single"/>
         </w:rPr>
-        <w:t xml:space="preserve"> </w:t>
-      </w:r>
-      <w:proofErr w:type="gramStart"/>
-      <w:r>
-        <w:rPr>
-          <w:rFonts w:ascii="Times New Roman" w:hAnsi="Times New Roman" w:cs="Times New Roman"/>
-          <w:b/>
-          <w:bCs/>
-          <w:color w:val="000000" w:themeColor="text1"/>
-          <w:sz w:val="20"/>
-          <w:szCs w:val="20"/>
-          <w:u w:val="single"/>
-        </w:rPr>
-        <w:t>require</w:t>
-      </w:r>
-      <w:proofErr w:type="gramEnd"/>
-      <w:r>
-        <w:rPr>
-          <w:rFonts w:ascii="Times New Roman" w:hAnsi="Times New Roman" w:cs="Times New Roman"/>
-          <w:b/>
-          <w:bCs/>
-          <w:color w:val="000000" w:themeColor="text1"/>
-          <w:sz w:val="20"/>
-          <w:szCs w:val="20"/>
-          <w:u w:val="single"/>
-        </w:rPr>
-        <w:t xml:space="preserve"> mostly </w:t>
+        <w:t xml:space="preserve"> require mostly </w:t>
       </w:r>
       <w:r>
         <w:rPr>
@@ -1353,33 +1327,7 @@
           <w:szCs w:val="20"/>
           <w:u w:val="single"/>
         </w:rPr>
-        <w:t xml:space="preserve">DG </w:t>
-      </w:r>
-      <w:proofErr w:type="gramStart"/>
-      <w:r>
-        <w:rPr>
-          <w:rFonts w:ascii="Times New Roman" w:hAnsi="Times New Roman" w:cs="Times New Roman"/>
-          <w:b/>
-          <w:bCs/>
-          <w:color w:val="000000" w:themeColor="text1"/>
-          <w:sz w:val="20"/>
-          <w:szCs w:val="20"/>
-          <w:u w:val="single"/>
-        </w:rPr>
-        <w:t>require</w:t>
-      </w:r>
-      <w:proofErr w:type="gramEnd"/>
-      <w:r>
-        <w:rPr>
-          <w:rFonts w:ascii="Times New Roman" w:hAnsi="Times New Roman" w:cs="Times New Roman"/>
-          <w:b/>
-          <w:bCs/>
-          <w:color w:val="000000" w:themeColor="text1"/>
-          <w:sz w:val="20"/>
-          <w:szCs w:val="20"/>
-          <w:u w:val="single"/>
-        </w:rPr>
-        <w:t xml:space="preserve"> you to use exploitable lines</w:t>
+        <w:t>DG require you to use exploitable lines</w:t>
       </w:r>
       <w:r>
         <w:rPr>
@@ -2475,27 +2423,7 @@
           <w:sz w:val="20"/>
           <w:szCs w:val="20"/>
         </w:rPr>
-        <w:t xml:space="preserve"> passive or aggressive, </w:t>
-      </w:r>
-      <w:proofErr w:type="gramStart"/>
-      <w:r>
-        <w:rPr>
-          <w:rFonts w:ascii="Times New Roman" w:hAnsi="Times New Roman" w:cs="Times New Roman"/>
-          <w:color w:val="000000" w:themeColor="text1"/>
-          <w:sz w:val="20"/>
-          <w:szCs w:val="20"/>
-        </w:rPr>
-        <w:t>conservative</w:t>
-      </w:r>
-      <w:proofErr w:type="gramEnd"/>
-      <w:r>
-        <w:rPr>
-          <w:rFonts w:ascii="Times New Roman" w:hAnsi="Times New Roman" w:cs="Times New Roman"/>
-          <w:color w:val="000000" w:themeColor="text1"/>
-          <w:sz w:val="20"/>
-          <w:szCs w:val="20"/>
-        </w:rPr>
-        <w:t xml:space="preserve"> or wild, optimistic or pessimistic, </w:t>
+        <w:t xml:space="preserve"> passive or aggressive, conservative or wild, optimistic or pessimistic, </w:t>
       </w:r>
       <w:r>
         <w:rPr>
@@ -2710,33 +2638,7 @@
           <w:szCs w:val="20"/>
           <w:u w:val="single"/>
         </w:rPr>
-        <w:t xml:space="preserve">lay </w:t>
-      </w:r>
-      <w:proofErr w:type="gramStart"/>
-      <w:r>
-        <w:rPr>
-          <w:rFonts w:cstheme="minorHAnsi"/>
-          <w:b/>
-          <w:bCs/>
-          <w:color w:val="000000" w:themeColor="text1"/>
-          <w:sz w:val="20"/>
-          <w:szCs w:val="20"/>
-          <w:u w:val="single"/>
-        </w:rPr>
-        <w:t>the math</w:t>
-      </w:r>
-      <w:proofErr w:type="gramEnd"/>
-      <w:r>
-        <w:rPr>
-          <w:rFonts w:cstheme="minorHAnsi"/>
-          <w:b/>
-          <w:bCs/>
-          <w:color w:val="000000" w:themeColor="text1"/>
-          <w:sz w:val="20"/>
-          <w:szCs w:val="20"/>
-          <w:u w:val="single"/>
-        </w:rPr>
-        <w:t xml:space="preserve"> and your reads</w:t>
+        <w:t>lay the math and your reads</w:t>
       </w:r>
       <w:r>
         <w:rPr>
@@ -4223,25 +4125,52 @@
           <w:sz w:val="20"/>
           <w:szCs w:val="20"/>
         </w:rPr>
-        <w:t xml:space="preserve">s like to study, practice, review hand histories, and analyze their </w:t>
-      </w:r>
-      <w:r>
-        <w:rPr>
-          <w:rFonts w:ascii="Times New Roman" w:hAnsi="Times New Roman" w:cs="Times New Roman"/>
-          <w:color w:val="000000" w:themeColor="text1"/>
-          <w:sz w:val="20"/>
-          <w:szCs w:val="20"/>
+        <w:t xml:space="preserve">s like to </w:t>
+      </w:r>
+      <w:r>
+        <w:rPr>
+          <w:rFonts w:ascii="Times New Roman" w:hAnsi="Times New Roman" w:cs="Times New Roman"/>
+          <w:b/>
+          <w:bCs/>
+          <w:color w:val="000000" w:themeColor="text1"/>
+          <w:sz w:val="20"/>
+          <w:szCs w:val="20"/>
+          <w:u w:val="single"/>
+        </w:rPr>
+        <w:t xml:space="preserve">study, practice, review hand histories, and analyze their </w:t>
+      </w:r>
+      <w:r>
+        <w:rPr>
+          <w:rFonts w:ascii="Times New Roman" w:hAnsi="Times New Roman" w:cs="Times New Roman"/>
+          <w:b/>
+          <w:bCs/>
+          <w:color w:val="000000" w:themeColor="text1"/>
+          <w:sz w:val="20"/>
+          <w:szCs w:val="20"/>
+          <w:u w:val="single"/>
         </w:rPr>
         <w:t>failures</w:t>
       </w:r>
       <w:r>
         <w:rPr>
           <w:rFonts w:ascii="Times New Roman" w:hAnsi="Times New Roman" w:cs="Times New Roman"/>
-          <w:color w:val="000000" w:themeColor="text1"/>
-          <w:sz w:val="20"/>
-          <w:szCs w:val="20"/>
-        </w:rPr>
-        <w:t xml:space="preserve"> and successes. </w:t>
+          <w:b/>
+          <w:bCs/>
+          <w:color w:val="000000" w:themeColor="text1"/>
+          <w:sz w:val="20"/>
+          <w:szCs w:val="20"/>
+          <w:u w:val="single"/>
+        </w:rPr>
+        <w:t xml:space="preserve"> and successes</w:t>
+      </w:r>
+      <w:r>
+        <w:rPr>
+          <w:rFonts w:ascii="Times New Roman" w:hAnsi="Times New Roman" w:cs="Times New Roman"/>
+          <w:color w:val="000000" w:themeColor="text1"/>
+          <w:sz w:val="20"/>
+          <w:szCs w:val="20"/>
+        </w:rPr>
+        <w:t xml:space="preserve">. </w:t>
       </w:r>
       <w:r>
         <w:rPr>
@@ -4277,7 +4206,97 @@
           <w:sz w:val="20"/>
           <w:szCs w:val="20"/>
         </w:rPr>
-        <w:t xml:space="preserve"> at times when it leads to challenging players when they should not, to play back at them, or to bully them.</w:t>
+        <w:t xml:space="preserve"> at times when it leads to challenging </w:t>
+      </w:r>
+      <w:r>
+        <w:rPr>
+          <w:rFonts w:ascii="Times New Roman" w:hAnsi="Times New Roman" w:cs="Times New Roman"/>
+          <w:color w:val="000000" w:themeColor="text1"/>
+          <w:sz w:val="20"/>
+          <w:szCs w:val="20"/>
+        </w:rPr>
+        <w:t xml:space="preserve">another </w:t>
+      </w:r>
+      <w:r>
+        <w:rPr>
+          <w:rFonts w:ascii="Times New Roman" w:hAnsi="Times New Roman" w:cs="Times New Roman"/>
+          <w:color w:val="000000" w:themeColor="text1"/>
+          <w:sz w:val="20"/>
+          <w:szCs w:val="20"/>
+        </w:rPr>
+        <w:t>play</w:t>
+      </w:r>
+      <w:r>
+        <w:rPr>
+          <w:rFonts w:ascii="Times New Roman" w:hAnsi="Times New Roman" w:cs="Times New Roman"/>
+          <w:color w:val="000000" w:themeColor="text1"/>
+          <w:sz w:val="20"/>
+          <w:szCs w:val="20"/>
+        </w:rPr>
+        <w:t>er at inopportune times</w:t>
+      </w:r>
+      <w:r>
+        <w:rPr>
+          <w:rFonts w:ascii="Times New Roman" w:hAnsi="Times New Roman" w:cs="Times New Roman"/>
+          <w:color w:val="000000" w:themeColor="text1"/>
+          <w:sz w:val="20"/>
+          <w:szCs w:val="20"/>
+        </w:rPr>
+        <w:t>, play</w:t>
+      </w:r>
+      <w:r>
+        <w:rPr>
+          <w:rFonts w:ascii="Times New Roman" w:hAnsi="Times New Roman" w:cs="Times New Roman"/>
+          <w:color w:val="000000" w:themeColor="text1"/>
+          <w:sz w:val="20"/>
+          <w:szCs w:val="20"/>
+        </w:rPr>
+        <w:t>ing</w:t>
+      </w:r>
+      <w:r>
+        <w:rPr>
+          <w:rFonts w:ascii="Times New Roman" w:hAnsi="Times New Roman" w:cs="Times New Roman"/>
+          <w:color w:val="000000" w:themeColor="text1"/>
+          <w:sz w:val="20"/>
+          <w:szCs w:val="20"/>
+        </w:rPr>
+        <w:t xml:space="preserve"> back at them, </w:t>
+      </w:r>
+      <w:r>
+        <w:rPr>
+          <w:rFonts w:ascii="Times New Roman" w:hAnsi="Times New Roman" w:cs="Times New Roman"/>
+          <w:color w:val="000000" w:themeColor="text1"/>
+          <w:sz w:val="20"/>
+          <w:szCs w:val="20"/>
+        </w:rPr>
+        <w:t>and/</w:t>
+      </w:r>
+      <w:r>
+        <w:rPr>
+          <w:rFonts w:ascii="Times New Roman" w:hAnsi="Times New Roman" w:cs="Times New Roman"/>
+          <w:color w:val="000000" w:themeColor="text1"/>
+          <w:sz w:val="20"/>
+          <w:szCs w:val="20"/>
+        </w:rPr>
+        <w:t>or bully</w:t>
+      </w:r>
+      <w:r>
+        <w:rPr>
+          <w:rFonts w:ascii="Times New Roman" w:hAnsi="Times New Roman" w:cs="Times New Roman"/>
+          <w:color w:val="000000" w:themeColor="text1"/>
+          <w:sz w:val="20"/>
+          <w:szCs w:val="20"/>
+        </w:rPr>
+        <w:t>ing</w:t>
+      </w:r>
+      <w:r>
+        <w:rPr>
+          <w:rFonts w:ascii="Times New Roman" w:hAnsi="Times New Roman" w:cs="Times New Roman"/>
+          <w:color w:val="000000" w:themeColor="text1"/>
+          <w:sz w:val="20"/>
+          <w:szCs w:val="20"/>
+        </w:rPr>
+        <w:t xml:space="preserve"> them.</w:t>
       </w:r>
     </w:p>
     <w:p>
@@ -4544,27 +4563,7 @@
           <w:sz w:val="20"/>
           <w:szCs w:val="20"/>
         </w:rPr>
-        <w:t xml:space="preserve">He believes he’s </w:t>
-      </w:r>
-      <w:proofErr w:type="gramStart"/>
-      <w:r>
-        <w:rPr>
-          <w:rFonts w:ascii="Times New Roman" w:hAnsi="Times New Roman" w:cs="Times New Roman"/>
-          <w:color w:val="000000" w:themeColor="text1"/>
-          <w:sz w:val="20"/>
-          <w:szCs w:val="20"/>
-        </w:rPr>
-        <w:t>on</w:t>
-      </w:r>
-      <w:proofErr w:type="gramEnd"/>
-      <w:r>
-        <w:rPr>
-          <w:rFonts w:ascii="Times New Roman" w:hAnsi="Times New Roman" w:cs="Times New Roman"/>
-          <w:color w:val="000000" w:themeColor="text1"/>
-          <w:sz w:val="20"/>
-          <w:szCs w:val="20"/>
-        </w:rPr>
-        <w:t xml:space="preserve"> a rush</w:t>
+        <w:t>He believes he’s on a rush</w:t>
       </w:r>
       <w:r>
         <w:rPr>
@@ -4710,7 +4709,46 @@
           <w:sz w:val="20"/>
           <w:szCs w:val="20"/>
         </w:rPr>
-        <w:t>These traits and motivations make DGP predictable and exploitable since their mental style is fixed and stable. DGP don’t change traits and motivations and whatever happens to them is rationalized to fit into their poker worldview. Th</w:t>
+        <w:t xml:space="preserve">These traits and motivations </w:t>
+      </w:r>
+      <w:r>
+        <w:rPr>
+          <w:rFonts w:ascii="Times New Roman" w:hAnsi="Times New Roman" w:cs="Times New Roman"/>
+          <w:b/>
+          <w:bCs/>
+          <w:color w:val="000000" w:themeColor="text1"/>
+          <w:sz w:val="20"/>
+          <w:szCs w:val="20"/>
+          <w:u w:val="single"/>
+        </w:rPr>
+        <w:t>make DGP predictable and exploitable</w:t>
+      </w:r>
+      <w:r>
+        <w:rPr>
+          <w:rFonts w:ascii="Times New Roman" w:hAnsi="Times New Roman" w:cs="Times New Roman"/>
+          <w:color w:val="000000" w:themeColor="text1"/>
+          <w:sz w:val="20"/>
+          <w:szCs w:val="20"/>
+        </w:rPr>
+        <w:t xml:space="preserve"> since their mental style is fixed and stable. DGP traits and motivations </w:t>
+      </w:r>
+      <w:r>
+        <w:rPr>
+          <w:rFonts w:ascii="Times New Roman" w:hAnsi="Times New Roman" w:cs="Times New Roman"/>
+          <w:color w:val="000000" w:themeColor="text1"/>
+          <w:sz w:val="20"/>
+          <w:szCs w:val="20"/>
+        </w:rPr>
+        <w:t xml:space="preserve">are unchanging </w:t>
+      </w:r>
+      <w:r>
+        <w:rPr>
+          <w:rFonts w:ascii="Times New Roman" w:hAnsi="Times New Roman" w:cs="Times New Roman"/>
+          <w:color w:val="000000" w:themeColor="text1"/>
+          <w:sz w:val="20"/>
+          <w:szCs w:val="20"/>
+        </w:rPr>
+        <w:t>and whatever happens to them is rationalized to fit into their poker worldview. Th</w:t>
       </w:r>
       <w:r>
         <w:rPr>
@@ -4937,43 +4975,7 @@
           <w:sz w:val="20"/>
           <w:szCs w:val="20"/>
         </w:rPr>
-        <w:t xml:space="preserve">, that stem from an evolutionary flaw in the human mind. </w:t>
-      </w:r>
-      <w:r>
-        <w:rPr>
-          <w:rFonts w:ascii="Times New Roman" w:hAnsi="Times New Roman" w:cs="Times New Roman"/>
-          <w:color w:val="000000" w:themeColor="text1"/>
-          <w:sz w:val="20"/>
-          <w:szCs w:val="20"/>
-        </w:rPr>
-        <w:t xml:space="preserve">Cognitive biases are </w:t>
-      </w:r>
-      <w:r>
-        <w:rPr>
-          <w:rFonts w:ascii="Times New Roman" w:hAnsi="Times New Roman" w:cs="Times New Roman"/>
-          <w:color w:val="000000" w:themeColor="text1"/>
-          <w:sz w:val="20"/>
-          <w:szCs w:val="20"/>
-        </w:rPr>
-        <w:t xml:space="preserve">hard-wired </w:t>
-      </w:r>
-      <w:r>
-        <w:rPr>
-          <w:rFonts w:ascii="Times New Roman" w:hAnsi="Times New Roman" w:cs="Times New Roman"/>
-          <w:color w:val="000000" w:themeColor="text1"/>
-          <w:sz w:val="20"/>
-          <w:szCs w:val="20"/>
-        </w:rPr>
-        <w:t>distortions in the way we view the world that are reinforced or discredited by our brain’s perception of patterns.</w:t>
-      </w:r>
-      <w:r>
-        <w:rPr>
-          <w:rFonts w:ascii="Times New Roman" w:hAnsi="Times New Roman" w:cs="Times New Roman"/>
-          <w:color w:val="000000" w:themeColor="text1"/>
-          <w:sz w:val="20"/>
-          <w:szCs w:val="20"/>
-        </w:rPr>
-        <w:t xml:space="preserve"> </w:t>
+        <w:t xml:space="preserve">, that stem from an evolutionary flaw in the human mind. Cognitive biases are hard-wired distortions in the way we view the world that are reinforced or discredited by our brain’s perception of patterns. </w:t>
       </w:r>
       <w:r>
         <w:rPr>
@@ -5142,7 +5144,25 @@
           <w:sz w:val="20"/>
           <w:szCs w:val="20"/>
         </w:rPr>
-        <w:t>difficult, but several approaches can help →</w:t>
+        <w:t xml:space="preserve">difficult, but several </w:t>
+      </w:r>
+      <w:r>
+        <w:rPr>
+          <w:rFonts w:ascii="Times New Roman" w:hAnsi="Times New Roman" w:cs="Times New Roman"/>
+          <w:color w:val="000000" w:themeColor="text1"/>
+          <w:sz w:val="20"/>
+          <w:szCs w:val="20"/>
+        </w:rPr>
+        <w:t>efforts</w:t>
+      </w:r>
+      <w:r>
+        <w:rPr>
+          <w:rFonts w:ascii="Times New Roman" w:hAnsi="Times New Roman" w:cs="Times New Roman"/>
+          <w:color w:val="000000" w:themeColor="text1"/>
+          <w:sz w:val="20"/>
+          <w:szCs w:val="20"/>
+        </w:rPr>
+        <w:t xml:space="preserve"> can help →</w:t>
       </w:r>
       <w:r>
         <w:rPr>
@@ -5178,7 +5198,25 @@
           <w:sz w:val="20"/>
           <w:szCs w:val="20"/>
         </w:rPr>
-        <w:t xml:space="preserve"> data, forming informed conclusions</w:t>
+        <w:t xml:space="preserve"> data, </w:t>
+      </w:r>
+      <w:r>
+        <w:rPr>
+          <w:rFonts w:ascii="Times New Roman" w:hAnsi="Times New Roman" w:cs="Times New Roman"/>
+          <w:color w:val="000000" w:themeColor="text1"/>
+          <w:sz w:val="20"/>
+          <w:szCs w:val="20"/>
+        </w:rPr>
+        <w:t>forming better</w:t>
+      </w:r>
+      <w:r>
+        <w:rPr>
+          <w:rFonts w:ascii="Times New Roman" w:hAnsi="Times New Roman" w:cs="Times New Roman"/>
+          <w:color w:val="000000" w:themeColor="text1"/>
+          <w:sz w:val="20"/>
+          <w:szCs w:val="20"/>
+        </w:rPr>
+        <w:t xml:space="preserve"> conclusions</w:t>
       </w:r>
       <w:r>
         <w:rPr>
@@ -5205,7 +5243,88 @@
           <w:sz w:val="20"/>
           <w:szCs w:val="20"/>
         </w:rPr>
-        <w:t xml:space="preserve"> to dispel our biases and adjust our approach to solving problems</w:t>
+        <w:t xml:space="preserve"> </w:t>
+      </w:r>
+      <w:r>
+        <w:rPr>
+          <w:rFonts w:ascii="Times New Roman" w:hAnsi="Times New Roman" w:cs="Times New Roman"/>
+          <w:color w:val="000000" w:themeColor="text1"/>
+          <w:sz w:val="20"/>
+          <w:szCs w:val="20"/>
+        </w:rPr>
+        <w:t xml:space="preserve">from this process </w:t>
+      </w:r>
+      <w:r>
+        <w:rPr>
+          <w:rFonts w:ascii="Times New Roman" w:hAnsi="Times New Roman" w:cs="Times New Roman"/>
+          <w:color w:val="000000" w:themeColor="text1"/>
+          <w:sz w:val="20"/>
+          <w:szCs w:val="20"/>
+        </w:rPr>
+        <w:t xml:space="preserve">to </w:t>
+      </w:r>
+      <w:r>
+        <w:rPr>
+          <w:rFonts w:ascii="Times New Roman" w:hAnsi="Times New Roman" w:cs="Times New Roman"/>
+          <w:color w:val="000000" w:themeColor="text1"/>
+          <w:sz w:val="20"/>
+          <w:szCs w:val="20"/>
+        </w:rPr>
+        <w:t>expel</w:t>
+      </w:r>
+      <w:r>
+        <w:rPr>
+          <w:rFonts w:ascii="Times New Roman" w:hAnsi="Times New Roman" w:cs="Times New Roman"/>
+          <w:color w:val="000000" w:themeColor="text1"/>
+          <w:sz w:val="20"/>
+          <w:szCs w:val="20"/>
+        </w:rPr>
+        <w:t xml:space="preserve"> our </w:t>
+      </w:r>
+      <w:r>
+        <w:rPr>
+          <w:rFonts w:ascii="Times New Roman" w:hAnsi="Times New Roman" w:cs="Times New Roman"/>
+          <w:color w:val="000000" w:themeColor="text1"/>
+          <w:sz w:val="20"/>
+          <w:szCs w:val="20"/>
+        </w:rPr>
+        <w:t xml:space="preserve">counterproductive </w:t>
+      </w:r>
+      <w:r>
+        <w:rPr>
+          <w:rFonts w:ascii="Times New Roman" w:hAnsi="Times New Roman" w:cs="Times New Roman"/>
+          <w:color w:val="000000" w:themeColor="text1"/>
+          <w:sz w:val="20"/>
+          <w:szCs w:val="20"/>
+        </w:rPr>
+        <w:t xml:space="preserve">biases and </w:t>
+      </w:r>
+      <w:r>
+        <w:rPr>
+          <w:rFonts w:ascii="Times New Roman" w:hAnsi="Times New Roman" w:cs="Times New Roman"/>
+          <w:color w:val="000000" w:themeColor="text1"/>
+          <w:sz w:val="20"/>
+          <w:szCs w:val="20"/>
+        </w:rPr>
+        <w:t>improve o</w:t>
+      </w:r>
+      <w:r>
+        <w:rPr>
+          <w:rFonts w:ascii="Times New Roman" w:hAnsi="Times New Roman" w:cs="Times New Roman"/>
+          <w:color w:val="000000" w:themeColor="text1"/>
+          <w:sz w:val="20"/>
+          <w:szCs w:val="20"/>
+        </w:rPr>
+        <w:t>ur approach to solving problems</w:t>
+      </w:r>
+      <w:r>
+        <w:rPr>
+          <w:rFonts w:ascii="Times New Roman" w:hAnsi="Times New Roman" w:cs="Times New Roman"/>
+          <w:color w:val="000000" w:themeColor="text1"/>
+          <w:sz w:val="20"/>
+          <w:szCs w:val="20"/>
+        </w:rPr>
+        <w:t xml:space="preserve"> and confronting challenges</w:t>
       </w:r>
       <w:r>
         <w:rPr>
@@ -5246,7 +5365,25 @@
           <w:sz w:val="20"/>
           <w:szCs w:val="20"/>
         </w:rPr>
-        <w:t xml:space="preserve"> is our tendency to pay attention to outcomes that agree with our beliefs and disregard those that conflict with them. Human beings form their opinions in many ways. But once they are formed, we tend to notice mostly the evidence that confirms that belief</w:t>
+        <w:t xml:space="preserve"> is our tendency to pay attention to outcomes that agree with our beliefs and disregard those that conflict with them. Human beings form their opinions in many ways</w:t>
+      </w:r>
+      <w:r>
+        <w:rPr>
+          <w:rFonts w:ascii="Times New Roman" w:hAnsi="Times New Roman" w:cs="Times New Roman"/>
+          <w:color w:val="000000" w:themeColor="text1"/>
+          <w:sz w:val="20"/>
+          <w:szCs w:val="20"/>
+        </w:rPr>
+        <w:t>, b</w:t>
+      </w:r>
+      <w:r>
+        <w:rPr>
+          <w:rFonts w:ascii="Times New Roman" w:hAnsi="Times New Roman" w:cs="Times New Roman"/>
+          <w:color w:val="000000" w:themeColor="text1"/>
+          <w:sz w:val="20"/>
+          <w:szCs w:val="20"/>
+        </w:rPr>
+        <w:t>ut once they are formed, we tend to notice mostly the evidence that confirms that belief</w:t>
       </w:r>
       <w:r>
         <w:rPr>
@@ -5353,7 +5490,25 @@
           <w:sz w:val="20"/>
           <w:szCs w:val="20"/>
         </w:rPr>
-        <w:t xml:space="preserve">In DG, confirmation bias feeds directly into personal motivation. DGP knows what he </w:t>
+        <w:t xml:space="preserve">In DG, confirmation bias </w:t>
+      </w:r>
+      <w:r>
+        <w:rPr>
+          <w:rFonts w:ascii="Times New Roman" w:hAnsi="Times New Roman" w:cs="Times New Roman"/>
+          <w:color w:val="000000" w:themeColor="text1"/>
+          <w:sz w:val="20"/>
+          <w:szCs w:val="20"/>
+        </w:rPr>
+        <w:t>drives</w:t>
+      </w:r>
+      <w:r>
+        <w:rPr>
+          <w:rFonts w:ascii="Times New Roman" w:hAnsi="Times New Roman" w:cs="Times New Roman"/>
+          <w:color w:val="000000" w:themeColor="text1"/>
+          <w:sz w:val="20"/>
+          <w:szCs w:val="20"/>
+        </w:rPr>
+        <w:t xml:space="preserve"> personal motivation. DGP knows what he </w:t>
       </w:r>
       <w:r>
         <w:rPr>
@@ -5371,7 +5526,34 @@
           <w:sz w:val="20"/>
           <w:szCs w:val="20"/>
         </w:rPr>
-        <w:t xml:space="preserve"> and he plays the way he plays; he doesn’t see that there might be a better way to play. This is </w:t>
+        <w:t xml:space="preserve"> and he plays the way he </w:t>
+      </w:r>
+      <w:r>
+        <w:rPr>
+          <w:rFonts w:ascii="Times New Roman" w:hAnsi="Times New Roman" w:cs="Times New Roman"/>
+          <w:color w:val="000000" w:themeColor="text1"/>
+          <w:sz w:val="20"/>
+          <w:szCs w:val="20"/>
+        </w:rPr>
+        <w:t>plays,</w:t>
+      </w:r>
+      <w:r>
+        <w:rPr>
+          <w:rFonts w:ascii="Times New Roman" w:hAnsi="Times New Roman" w:cs="Times New Roman"/>
+          <w:color w:val="000000" w:themeColor="text1"/>
+          <w:sz w:val="20"/>
+          <w:szCs w:val="20"/>
+        </w:rPr>
+        <w:t xml:space="preserve"> and</w:t>
+      </w:r>
+      <w:r>
+        <w:rPr>
+          <w:rFonts w:ascii="Times New Roman" w:hAnsi="Times New Roman" w:cs="Times New Roman"/>
+          <w:color w:val="000000" w:themeColor="text1"/>
+          <w:sz w:val="20"/>
+          <w:szCs w:val="20"/>
+        </w:rPr>
+        <w:t xml:space="preserve"> he doesn’t see that there might be a better way to play. This is </w:t>
       </w:r>
       <w:r>
         <w:rPr>
@@ -5407,7 +5589,7 @@
           <w:sz w:val="20"/>
           <w:szCs w:val="20"/>
         </w:rPr>
-        <w:t xml:space="preserve"> when a DGP overbets to “protect” his hand. The overbet induces everyone with weaker hands to fold and the DGP seizes the pot </w:t>
+        <w:t xml:space="preserve"> when a DGP overbets to “protect” his hand. The overbet induces everyone with weaker hands to fold and DGP seizes the pot </w:t>
       </w:r>
       <w:r>
         <w:rPr>
@@ -5542,9 +5724,12 @@
       <w:r>
         <w:rPr>
           <w:rFonts w:ascii="Times New Roman" w:hAnsi="Times New Roman" w:cs="Times New Roman"/>
-          <w:color w:val="000000" w:themeColor="text1"/>
-          <w:sz w:val="20"/>
-          <w:szCs w:val="20"/>
+          <w:b/>
+          <w:bCs/>
+          <w:color w:val="000000" w:themeColor="text1"/>
+          <w:sz w:val="20"/>
+          <w:szCs w:val="20"/>
+          <w:u w:val="single"/>
         </w:rPr>
         <w:t>Expectation bias</w:t>
       </w:r>
@@ -5555,43 +5740,106 @@
           <w:sz w:val="20"/>
           <w:szCs w:val="20"/>
         </w:rPr>
-        <w:t>, for example can</w:t>
-      </w:r>
-      <w:r>
-        <w:rPr>
-          <w:rFonts w:ascii="Times New Roman" w:hAnsi="Times New Roman" w:cs="Times New Roman"/>
-          <w:color w:val="000000" w:themeColor="text1"/>
-          <w:sz w:val="20"/>
-          <w:szCs w:val="20"/>
-        </w:rPr>
-        <w:t xml:space="preserve"> induc</w:t>
-      </w:r>
-      <w:r>
-        <w:rPr>
-          <w:rFonts w:ascii="Times New Roman" w:hAnsi="Times New Roman" w:cs="Times New Roman"/>
-          <w:color w:val="000000" w:themeColor="text1"/>
-          <w:sz w:val="20"/>
-          <w:szCs w:val="20"/>
-        </w:rPr>
-        <w:t>e</w:t>
-      </w:r>
-      <w:r>
-        <w:rPr>
-          <w:rFonts w:ascii="Times New Roman" w:hAnsi="Times New Roman" w:cs="Times New Roman"/>
-          <w:color w:val="000000" w:themeColor="text1"/>
-          <w:sz w:val="20"/>
-          <w:szCs w:val="20"/>
-        </w:rPr>
-        <w:t xml:space="preserve"> betting behaviors, especially preflop. </w:t>
-      </w:r>
-      <w:r>
-        <w:rPr>
-          <w:rFonts w:ascii="Times New Roman" w:hAnsi="Times New Roman" w:cs="Times New Roman"/>
-          <w:color w:val="000000" w:themeColor="text1"/>
-          <w:sz w:val="20"/>
-          <w:szCs w:val="20"/>
-        </w:rPr>
-        <w:t>Some players expect never to hit a flop, whereas other plays expect to always flop well.</w:t>
+        <w:t xml:space="preserve"> </w:t>
+      </w:r>
+      <w:r>
+        <w:rPr>
+          <w:rFonts w:ascii="Times New Roman" w:hAnsi="Times New Roman" w:cs="Times New Roman"/>
+          <w:color w:val="000000" w:themeColor="text1"/>
+          <w:sz w:val="20"/>
+          <w:szCs w:val="20"/>
+        </w:rPr>
+        <w:t>can</w:t>
+      </w:r>
+      <w:r>
+        <w:rPr>
+          <w:rFonts w:ascii="Times New Roman" w:hAnsi="Times New Roman" w:cs="Times New Roman"/>
+          <w:color w:val="000000" w:themeColor="text1"/>
+          <w:sz w:val="20"/>
+          <w:szCs w:val="20"/>
+        </w:rPr>
+        <w:t xml:space="preserve"> </w:t>
+      </w:r>
+      <w:r>
+        <w:rPr>
+          <w:rFonts w:ascii="Times New Roman" w:hAnsi="Times New Roman" w:cs="Times New Roman"/>
+          <w:color w:val="000000" w:themeColor="text1"/>
+          <w:sz w:val="20"/>
+          <w:szCs w:val="20"/>
+        </w:rPr>
+        <w:t xml:space="preserve">lead to </w:t>
+      </w:r>
+      <w:r>
+        <w:rPr>
+          <w:rFonts w:ascii="Times New Roman" w:hAnsi="Times New Roman" w:cs="Times New Roman"/>
+          <w:color w:val="000000" w:themeColor="text1"/>
+          <w:sz w:val="20"/>
+          <w:szCs w:val="20"/>
+        </w:rPr>
+        <w:t xml:space="preserve">predictable </w:t>
+      </w:r>
+      <w:r>
+        <w:rPr>
+          <w:rFonts w:ascii="Times New Roman" w:hAnsi="Times New Roman" w:cs="Times New Roman"/>
+          <w:color w:val="000000" w:themeColor="text1"/>
+          <w:sz w:val="20"/>
+          <w:szCs w:val="20"/>
+        </w:rPr>
+        <w:t xml:space="preserve">betting behaviors, especially preflop. </w:t>
+      </w:r>
+      <w:r>
+        <w:rPr>
+          <w:rFonts w:ascii="Times New Roman" w:hAnsi="Times New Roman" w:cs="Times New Roman"/>
+          <w:color w:val="000000" w:themeColor="text1"/>
+          <w:sz w:val="20"/>
+          <w:szCs w:val="20"/>
+        </w:rPr>
+        <w:t>Some players expect never to hit a flop</w:t>
+      </w:r>
+      <w:r>
+        <w:rPr>
+          <w:rFonts w:ascii="Times New Roman" w:hAnsi="Times New Roman" w:cs="Times New Roman"/>
+          <w:color w:val="000000" w:themeColor="text1"/>
+          <w:sz w:val="20"/>
+          <w:szCs w:val="20"/>
+        </w:rPr>
+        <w:t xml:space="preserve"> and limp far too much</w:t>
+      </w:r>
+      <w:r>
+        <w:rPr>
+          <w:rFonts w:ascii="Times New Roman" w:hAnsi="Times New Roman" w:cs="Times New Roman"/>
+          <w:color w:val="000000" w:themeColor="text1"/>
+          <w:sz w:val="20"/>
+          <w:szCs w:val="20"/>
+        </w:rPr>
+        <w:t>, whereas other play</w:t>
+      </w:r>
+      <w:r>
+        <w:rPr>
+          <w:rFonts w:ascii="Times New Roman" w:hAnsi="Times New Roman" w:cs="Times New Roman"/>
+          <w:color w:val="000000" w:themeColor="text1"/>
+          <w:sz w:val="20"/>
+          <w:szCs w:val="20"/>
+        </w:rPr>
+        <w:t>er</w:t>
+      </w:r>
+      <w:r>
+        <w:rPr>
+          <w:rFonts w:ascii="Times New Roman" w:hAnsi="Times New Roman" w:cs="Times New Roman"/>
+          <w:color w:val="000000" w:themeColor="text1"/>
+          <w:sz w:val="20"/>
+          <w:szCs w:val="20"/>
+        </w:rPr>
+        <w:t>s expect to always flop well</w:t>
+      </w:r>
+      <w:r>
+        <w:rPr>
+          <w:rFonts w:ascii="Times New Roman" w:hAnsi="Times New Roman" w:cs="Times New Roman"/>
+          <w:color w:val="000000" w:themeColor="text1"/>
+          <w:sz w:val="20"/>
+          <w:szCs w:val="20"/>
+        </w:rPr>
+        <w:t xml:space="preserve"> and thus play too wide a range.</w:t>
       </w:r>
     </w:p>
     <w:p>
@@ -5611,27 +5859,109 @@
           <w:sz w:val="20"/>
           <w:szCs w:val="20"/>
         </w:rPr>
-        <w:t xml:space="preserve">With egoistic and projection bias, players tend to expect other players to play the same way they do. They </w:t>
-      </w:r>
-      <w:proofErr w:type="gramStart"/>
-      <w:r>
-        <w:rPr>
-          <w:rFonts w:ascii="Times New Roman" w:hAnsi="Times New Roman" w:cs="Times New Roman"/>
-          <w:color w:val="000000" w:themeColor="text1"/>
-          <w:sz w:val="20"/>
-          <w:szCs w:val="20"/>
-        </w:rPr>
-        <w:t>colors</w:t>
-      </w:r>
-      <w:proofErr w:type="gramEnd"/>
-      <w:r>
-        <w:rPr>
-          <w:rFonts w:ascii="Times New Roman" w:hAnsi="Times New Roman" w:cs="Times New Roman"/>
-          <w:color w:val="000000" w:themeColor="text1"/>
-          <w:sz w:val="20"/>
-          <w:szCs w:val="20"/>
-        </w:rPr>
-        <w:t xml:space="preserve"> a players ability to “read” other players’ hands with a general tendency to overvalue their hands.</w:t>
+        <w:t xml:space="preserve">With </w:t>
+      </w:r>
+      <w:r>
+        <w:rPr>
+          <w:rFonts w:ascii="Times New Roman" w:hAnsi="Times New Roman" w:cs="Times New Roman"/>
+          <w:b/>
+          <w:bCs/>
+          <w:color w:val="000000" w:themeColor="text1"/>
+          <w:sz w:val="20"/>
+          <w:szCs w:val="20"/>
+          <w:u w:val="single"/>
+        </w:rPr>
+        <w:t>egoistic and projection bias</w:t>
+      </w:r>
+      <w:r>
+        <w:rPr>
+          <w:rFonts w:ascii="Times New Roman" w:hAnsi="Times New Roman" w:cs="Times New Roman"/>
+          <w:color w:val="000000" w:themeColor="text1"/>
+          <w:sz w:val="20"/>
+          <w:szCs w:val="20"/>
+        </w:rPr>
+        <w:t>, players tend to expect other players to play the same way they do. Th</w:t>
+      </w:r>
+      <w:r>
+        <w:rPr>
+          <w:rFonts w:ascii="Times New Roman" w:hAnsi="Times New Roman" w:cs="Times New Roman"/>
+          <w:color w:val="000000" w:themeColor="text1"/>
+          <w:sz w:val="20"/>
+          <w:szCs w:val="20"/>
+        </w:rPr>
+        <w:t>is</w:t>
+      </w:r>
+      <w:r>
+        <w:rPr>
+          <w:rFonts w:ascii="Times New Roman" w:hAnsi="Times New Roman" w:cs="Times New Roman"/>
+          <w:color w:val="000000" w:themeColor="text1"/>
+          <w:sz w:val="20"/>
+          <w:szCs w:val="20"/>
+        </w:rPr>
+        <w:t xml:space="preserve"> colors a </w:t>
+      </w:r>
+      <w:r>
+        <w:rPr>
+          <w:rFonts w:ascii="Times New Roman" w:hAnsi="Times New Roman" w:cs="Times New Roman"/>
+          <w:color w:val="000000" w:themeColor="text1"/>
+          <w:sz w:val="20"/>
+          <w:szCs w:val="20"/>
+        </w:rPr>
+        <w:t>player’s</w:t>
+      </w:r>
+      <w:r>
+        <w:rPr>
+          <w:rFonts w:ascii="Times New Roman" w:hAnsi="Times New Roman" w:cs="Times New Roman"/>
+          <w:color w:val="000000" w:themeColor="text1"/>
+          <w:sz w:val="20"/>
+          <w:szCs w:val="20"/>
+        </w:rPr>
+        <w:t xml:space="preserve"> ability to “read” other players’ hands </w:t>
+      </w:r>
+      <w:r>
+        <w:rPr>
+          <w:rFonts w:ascii="Times New Roman" w:hAnsi="Times New Roman" w:cs="Times New Roman"/>
+          <w:color w:val="000000" w:themeColor="text1"/>
+          <w:sz w:val="20"/>
+          <w:szCs w:val="20"/>
+        </w:rPr>
+        <w:t>and</w:t>
+      </w:r>
+      <w:r>
+        <w:rPr>
+          <w:rFonts w:ascii="Times New Roman" w:hAnsi="Times New Roman" w:cs="Times New Roman"/>
+          <w:color w:val="000000" w:themeColor="text1"/>
+          <w:sz w:val="20"/>
+          <w:szCs w:val="20"/>
+        </w:rPr>
+        <w:t xml:space="preserve"> general</w:t>
+      </w:r>
+      <w:r>
+        <w:rPr>
+          <w:rFonts w:ascii="Times New Roman" w:hAnsi="Times New Roman" w:cs="Times New Roman"/>
+          <w:color w:val="000000" w:themeColor="text1"/>
+          <w:sz w:val="20"/>
+          <w:szCs w:val="20"/>
+        </w:rPr>
+        <w:t xml:space="preserve">ly leads them </w:t>
+      </w:r>
+      <w:r>
+        <w:rPr>
+          <w:rFonts w:ascii="Times New Roman" w:hAnsi="Times New Roman" w:cs="Times New Roman"/>
+          <w:color w:val="000000" w:themeColor="text1"/>
+          <w:sz w:val="20"/>
+          <w:szCs w:val="20"/>
+        </w:rPr>
+        <w:t>to overvalue hand</w:t>
+      </w:r>
+      <w:r>
+        <w:rPr>
+          <w:rFonts w:ascii="Times New Roman" w:hAnsi="Times New Roman" w:cs="Times New Roman"/>
+          <w:color w:val="000000" w:themeColor="text1"/>
+          <w:sz w:val="20"/>
+          <w:szCs w:val="20"/>
+        </w:rPr>
+        <w:t xml:space="preserve"> equities.</w:t>
       </w:r>
     </w:p>
     <w:p>
@@ -5647,11 +5977,118 @@
       <w:r>
         <w:rPr>
           <w:rFonts w:ascii="Times New Roman" w:hAnsi="Times New Roman" w:cs="Times New Roman"/>
-          <w:color w:val="000000" w:themeColor="text1"/>
-          <w:sz w:val="20"/>
-          <w:szCs w:val="20"/>
-        </w:rPr>
-        <w:t xml:space="preserve">  </w:t>
+          <w:b/>
+          <w:bCs/>
+          <w:color w:val="000000" w:themeColor="text1"/>
+          <w:sz w:val="20"/>
+          <w:szCs w:val="20"/>
+          <w:u w:val="single"/>
+        </w:rPr>
+        <w:t>Negativity bias</w:t>
+      </w:r>
+      <w:r>
+        <w:rPr>
+          <w:rFonts w:ascii="Times New Roman" w:hAnsi="Times New Roman" w:cs="Times New Roman"/>
+          <w:color w:val="000000" w:themeColor="text1"/>
+          <w:sz w:val="20"/>
+          <w:szCs w:val="20"/>
+        </w:rPr>
+        <w:t xml:space="preserve"> leads players to pay closer attention to negative results</w:t>
+      </w:r>
+      <w:r>
+        <w:rPr>
+          <w:rFonts w:ascii="Times New Roman" w:hAnsi="Times New Roman" w:cs="Times New Roman"/>
+          <w:color w:val="000000" w:themeColor="text1"/>
+          <w:sz w:val="20"/>
+          <w:szCs w:val="20"/>
+        </w:rPr>
+        <w:t xml:space="preserve"> and t</w:t>
+      </w:r>
+      <w:r>
+        <w:rPr>
+          <w:rFonts w:ascii="Times New Roman" w:hAnsi="Times New Roman" w:cs="Times New Roman"/>
+          <w:color w:val="000000" w:themeColor="text1"/>
+          <w:sz w:val="20"/>
+          <w:szCs w:val="20"/>
+        </w:rPr>
+        <w:t xml:space="preserve">his often leads to these players overbetting the flop out of fear from getting sucked out on by the turn and/or river. The </w:t>
+      </w:r>
+      <w:r>
+        <w:rPr>
+          <w:rFonts w:ascii="Times New Roman" w:hAnsi="Times New Roman" w:cs="Times New Roman"/>
+          <w:color w:val="000000" w:themeColor="text1"/>
+          <w:sz w:val="20"/>
+          <w:szCs w:val="20"/>
+        </w:rPr>
+        <w:t>opposite of</w:t>
+      </w:r>
+      <w:r>
+        <w:rPr>
+          <w:rFonts w:ascii="Times New Roman" w:hAnsi="Times New Roman" w:cs="Times New Roman"/>
+          <w:color w:val="000000" w:themeColor="text1"/>
+          <w:sz w:val="20"/>
+          <w:szCs w:val="20"/>
+        </w:rPr>
+        <w:t xml:space="preserve"> negativity bias is </w:t>
+      </w:r>
+      <w:r>
+        <w:rPr>
+          <w:rFonts w:ascii="Times New Roman" w:hAnsi="Times New Roman" w:cs="Times New Roman"/>
+          <w:b/>
+          <w:bCs/>
+          <w:color w:val="000000" w:themeColor="text1"/>
+          <w:sz w:val="20"/>
+          <w:szCs w:val="20"/>
+          <w:u w:val="single"/>
+        </w:rPr>
+        <w:t>rosy retrospection bias</w:t>
+      </w:r>
+      <w:r>
+        <w:rPr>
+          <w:rFonts w:ascii="Times New Roman" w:hAnsi="Times New Roman" w:cs="Times New Roman"/>
+          <w:color w:val="000000" w:themeColor="text1"/>
+          <w:sz w:val="20"/>
+          <w:szCs w:val="20"/>
+        </w:rPr>
+        <w:t xml:space="preserve">, that leads players to remember past events as being better than they actually were. This bias can make </w:t>
+      </w:r>
+      <w:r>
+        <w:rPr>
+          <w:rFonts w:ascii="Times New Roman" w:hAnsi="Times New Roman" w:cs="Times New Roman"/>
+          <w:b/>
+          <w:bCs/>
+          <w:color w:val="000000" w:themeColor="text1"/>
+          <w:sz w:val="20"/>
+          <w:szCs w:val="20"/>
+        </w:rPr>
+        <w:t>T2o</w:t>
+      </w:r>
+      <w:r>
+        <w:rPr>
+          <w:rFonts w:ascii="Times New Roman" w:hAnsi="Times New Roman" w:cs="Times New Roman"/>
+          <w:color w:val="000000" w:themeColor="text1"/>
+          <w:sz w:val="20"/>
+          <w:szCs w:val="20"/>
+        </w:rPr>
+        <w:t xml:space="preserve"> more attractive to play because it recently won a large pot for </w:t>
+      </w:r>
+      <w:r>
+        <w:rPr>
+          <w:rFonts w:ascii="Times New Roman" w:hAnsi="Times New Roman" w:cs="Times New Roman"/>
+          <w:color w:val="000000" w:themeColor="text1"/>
+          <w:sz w:val="20"/>
+          <w:szCs w:val="20"/>
+        </w:rPr>
+        <w:t>a</w:t>
+      </w:r>
+      <w:r>
+        <w:rPr>
+          <w:rFonts w:ascii="Times New Roman" w:hAnsi="Times New Roman" w:cs="Times New Roman"/>
+          <w:color w:val="000000" w:themeColor="text1"/>
+          <w:sz w:val="20"/>
+          <w:szCs w:val="20"/>
+        </w:rPr>
+        <w:t xml:space="preserve"> player.</w:t>
       </w:r>
     </w:p>
     <w:p>
@@ -5671,26 +6108,160 @@
           <w:sz w:val="20"/>
           <w:szCs w:val="20"/>
         </w:rPr>
-        <w:t xml:space="preserve"> </w:t>
+        <w:t xml:space="preserve">Players often have a </w:t>
+      </w:r>
+      <w:r>
+        <w:rPr>
+          <w:rFonts w:ascii="Times New Roman" w:hAnsi="Times New Roman" w:cs="Times New Roman"/>
+          <w:b/>
+          <w:bCs/>
+          <w:color w:val="000000" w:themeColor="text1"/>
+          <w:sz w:val="20"/>
+          <w:szCs w:val="20"/>
+          <w:u w:val="single"/>
+        </w:rPr>
+        <w:t>stereotyping bias</w:t>
+      </w:r>
+      <w:r>
+        <w:rPr>
+          <w:rFonts w:ascii="Times New Roman" w:hAnsi="Times New Roman" w:cs="Times New Roman"/>
+          <w:color w:val="000000" w:themeColor="text1"/>
+          <w:sz w:val="20"/>
+          <w:szCs w:val="20"/>
+        </w:rPr>
+        <w:t xml:space="preserve">, which is the tendency to assume a player looking a certain way will play a certain way. This </w:t>
+      </w:r>
+      <w:r>
+        <w:rPr>
+          <w:rFonts w:ascii="Times New Roman" w:hAnsi="Times New Roman" w:cs="Times New Roman"/>
+          <w:color w:val="000000" w:themeColor="text1"/>
+          <w:sz w:val="20"/>
+          <w:szCs w:val="20"/>
+        </w:rPr>
+        <w:t xml:space="preserve">is </w:t>
+      </w:r>
+      <w:r>
+        <w:rPr>
+          <w:rFonts w:ascii="Times New Roman" w:hAnsi="Times New Roman" w:cs="Times New Roman"/>
+          <w:color w:val="000000" w:themeColor="text1"/>
+          <w:sz w:val="20"/>
+          <w:szCs w:val="20"/>
+        </w:rPr>
+        <w:t>a very common bias and often leads to rationalizing a non-existent read on a player.</w:t>
       </w:r>
     </w:p>
     <w:p>
       <w:pPr>
-        <w:ind w:left="720" w:hanging="720"/>
         <w:jc w:val="both"/>
         <w:rPr>
-          <w:rFonts w:cstheme="minorHAnsi"/>
-          <w:b/>
-          <w:bCs/>
-          <w:color w:val="000000" w:themeColor="text1"/>
-          <w:sz w:val="20"/>
-          <w:szCs w:val="20"/>
-        </w:rPr>
-      </w:pPr>
+          <w:rFonts w:ascii="Times New Roman" w:hAnsi="Times New Roman" w:cs="Times New Roman"/>
+          <w:color w:val="000000" w:themeColor="text1"/>
+          <w:sz w:val="20"/>
+          <w:szCs w:val="20"/>
+        </w:rPr>
+      </w:pPr>
+      <w:r>
+        <w:rPr>
+          <w:rFonts w:ascii="Times New Roman" w:hAnsi="Times New Roman" w:cs="Times New Roman"/>
+          <w:color w:val="000000" w:themeColor="text1"/>
+          <w:sz w:val="20"/>
+          <w:szCs w:val="20"/>
+        </w:rPr>
+        <w:t xml:space="preserve">All of these poker biases are very strong and are usually subconscious. It is extremely difficult to recognize and overcome </w:t>
+      </w:r>
+      <w:r>
+        <w:rPr>
+          <w:rFonts w:ascii="Times New Roman" w:hAnsi="Times New Roman" w:cs="Times New Roman"/>
+          <w:color w:val="000000" w:themeColor="text1"/>
+          <w:sz w:val="20"/>
+          <w:szCs w:val="20"/>
+        </w:rPr>
+        <w:t>them</w:t>
+      </w:r>
+      <w:r>
+        <w:rPr>
+          <w:rFonts w:ascii="Times New Roman" w:hAnsi="Times New Roman" w:cs="Times New Roman"/>
+          <w:color w:val="000000" w:themeColor="text1"/>
+          <w:sz w:val="20"/>
+          <w:szCs w:val="20"/>
+        </w:rPr>
+        <w:t xml:space="preserve"> in poker just as it is in ordinary life. We believe them, so we act on </w:t>
+      </w:r>
+      <w:r>
+        <w:rPr>
+          <w:rFonts w:ascii="Times New Roman" w:hAnsi="Times New Roman" w:cs="Times New Roman"/>
+          <w:color w:val="000000" w:themeColor="text1"/>
+          <w:sz w:val="20"/>
+          <w:szCs w:val="20"/>
+        </w:rPr>
+        <w:t>them,</w:t>
+      </w:r>
+      <w:r>
+        <w:rPr>
+          <w:rFonts w:ascii="Times New Roman" w:hAnsi="Times New Roman" w:cs="Times New Roman"/>
+          <w:color w:val="000000" w:themeColor="text1"/>
+          <w:sz w:val="20"/>
+          <w:szCs w:val="20"/>
+        </w:rPr>
+        <w:t xml:space="preserve"> and we don’t give them a second thought. With poker, understanding how math affects key decisions can be insightful to overcoming detrimental biases. Practice can ingrain </w:t>
+      </w:r>
+      <w:r>
+        <w:rPr>
+          <w:rFonts w:ascii="Times New Roman" w:hAnsi="Times New Roman" w:cs="Times New Roman"/>
+          <w:color w:val="000000" w:themeColor="text1"/>
+          <w:sz w:val="20"/>
+          <w:szCs w:val="20"/>
+        </w:rPr>
+        <w:t>productive</w:t>
+      </w:r>
+      <w:r>
+        <w:rPr>
+          <w:rFonts w:ascii="Times New Roman" w:hAnsi="Times New Roman" w:cs="Times New Roman"/>
+          <w:color w:val="000000" w:themeColor="text1"/>
+          <w:sz w:val="20"/>
+          <w:szCs w:val="20"/>
+        </w:rPr>
+        <w:t xml:space="preserve"> biases</w:t>
+      </w:r>
+      <w:r>
+        <w:rPr>
+          <w:rFonts w:ascii="Times New Roman" w:hAnsi="Times New Roman" w:cs="Times New Roman"/>
+          <w:color w:val="000000" w:themeColor="text1"/>
+          <w:sz w:val="20"/>
+          <w:szCs w:val="20"/>
+        </w:rPr>
+        <w:t xml:space="preserve"> that</w:t>
+      </w:r>
+      <w:r>
+        <w:rPr>
+          <w:rFonts w:ascii="Times New Roman" w:hAnsi="Times New Roman" w:cs="Times New Roman"/>
+          <w:color w:val="000000" w:themeColor="text1"/>
+          <w:sz w:val="20"/>
+          <w:szCs w:val="20"/>
+        </w:rPr>
+        <w:t xml:space="preserve"> hopefully </w:t>
+      </w:r>
+      <w:r>
+        <w:rPr>
+          <w:rFonts w:ascii="Times New Roman" w:hAnsi="Times New Roman" w:cs="Times New Roman"/>
+          <w:color w:val="000000" w:themeColor="text1"/>
+          <w:sz w:val="20"/>
+          <w:szCs w:val="20"/>
+        </w:rPr>
+        <w:t>lead to winning and profitable outcomes</w:t>
+      </w:r>
+      <w:r>
+        <w:rPr>
+          <w:rFonts w:ascii="Times New Roman" w:hAnsi="Times New Roman" w:cs="Times New Roman"/>
+          <w:color w:val="000000" w:themeColor="text1"/>
+          <w:sz w:val="20"/>
+          <w:szCs w:val="20"/>
+        </w:rPr>
+        <w:t xml:space="preserve">. </w:t>
+      </w:r>
     </w:p>
     <w:p>
       <w:pPr>
-        <w:ind w:left="720" w:hanging="720"/>
         <w:jc w:val="both"/>
         <w:rPr>
           <w:rFonts w:cstheme="minorHAnsi"/>
@@ -5701,6 +6272,15 @@
           <w:szCs w:val="20"/>
         </w:rPr>
       </w:pPr>
+      <w:r>
+        <w:rPr>
+          <w:rFonts w:ascii="Times New Roman" w:hAnsi="Times New Roman" w:cs="Times New Roman"/>
+          <w:color w:val="000000" w:themeColor="text1"/>
+          <w:sz w:val="20"/>
+          <w:szCs w:val="20"/>
+        </w:rPr>
+        <w:t xml:space="preserve"> </w:t>
+      </w:r>
       <w:r>
         <w:rPr>
           <w:rFonts w:cstheme="minorHAnsi"/>

</xml_diff>